<commit_message>
Actualizaciones planes de iteración
</commit_message>
<xml_diff>
--- a/Construcción/Planes de Iteración/Plan de Iteración 14 - Construccion.docx
+++ b/Construcción/Planes de Iteración/Plan de Iteración 14 - Construccion.docx
@@ -252,8 +252,17 @@
                   <w:rFonts w:ascii="Times New Roman" w:hAnsi="Times New Roman" w:cs="Times New Roman"/>
                   <w:lang w:val="es-AR"/>
                 </w:rPr>
-                <w:t>VASPA Team</w:t>
+                <w:t xml:space="preserve">VASPA </w:t>
               </w:r>
+              <w:proofErr w:type="spellStart"/>
+              <w:r>
+                <w:rPr>
+                  <w:rFonts w:ascii="Times New Roman" w:hAnsi="Times New Roman" w:cs="Times New Roman"/>
+                  <w:lang w:val="es-AR"/>
+                </w:rPr>
+                <w:t>Team</w:t>
+              </w:r>
+              <w:proofErr w:type="spellEnd"/>
             </w:p>
           </w:sdtContent>
         </w:sdt>
@@ -611,13 +620,131 @@
           <w:r>
             <w:fldChar w:fldCharType="separate"/>
           </w:r>
-          <w:hyperlink w:anchor="_Toc43151731" w:history="1">
+          <w:bookmarkStart w:id="0" w:name="_GoBack"/>
+          <w:bookmarkEnd w:id="0"/>
+          <w:r>
+            <w:rPr>
+              <w:rStyle w:val="Hipervnculo"/>
+              <w:noProof/>
+            </w:rPr>
+            <w:fldChar w:fldCharType="begin"/>
+          </w:r>
+          <w:r>
+            <w:rPr>
+              <w:rStyle w:val="Hipervnculo"/>
+              <w:noProof/>
+            </w:rPr>
+            <w:instrText xml:space="preserve"> </w:instrText>
+          </w:r>
+          <w:r>
+            <w:rPr>
+              <w:noProof/>
+            </w:rPr>
+            <w:instrText>HYPERLINK \l "_Toc46599944"</w:instrText>
+          </w:r>
+          <w:r>
+            <w:rPr>
+              <w:rStyle w:val="Hipervnculo"/>
+              <w:noProof/>
+            </w:rPr>
+            <w:instrText xml:space="preserve"> </w:instrText>
+          </w:r>
+          <w:r>
+            <w:rPr>
+              <w:rStyle w:val="Hipervnculo"/>
+              <w:noProof/>
+            </w:rPr>
+          </w:r>
+          <w:r>
+            <w:rPr>
+              <w:rStyle w:val="Hipervnculo"/>
+              <w:noProof/>
+            </w:rPr>
+            <w:fldChar w:fldCharType="separate"/>
+          </w:r>
+          <w:r>
+            <w:rPr>
+              <w:rStyle w:val="Hipervnculo"/>
+              <w:noProof/>
+            </w:rPr>
+            <w:t>Introducción</w:t>
+          </w:r>
+          <w:r>
+            <w:rPr>
+              <w:noProof/>
+              <w:webHidden/>
+            </w:rPr>
+            <w:tab/>
+          </w:r>
+          <w:r>
+            <w:rPr>
+              <w:noProof/>
+              <w:webHidden/>
+            </w:rPr>
+            <w:fldChar w:fldCharType="begin"/>
+          </w:r>
+          <w:r>
+            <w:rPr>
+              <w:noProof/>
+              <w:webHidden/>
+            </w:rPr>
+            <w:instrText xml:space="preserve"> PAGEREF _Toc46599944 \h </w:instrText>
+          </w:r>
+          <w:r>
+            <w:rPr>
+              <w:noProof/>
+              <w:webHidden/>
+            </w:rPr>
+          </w:r>
+          <w:r>
+            <w:rPr>
+              <w:noProof/>
+              <w:webHidden/>
+            </w:rPr>
+            <w:fldChar w:fldCharType="separate"/>
+          </w:r>
+          <w:r>
+            <w:rPr>
+              <w:noProof/>
+              <w:webHidden/>
+            </w:rPr>
+            <w:t>4</w:t>
+          </w:r>
+          <w:r>
+            <w:rPr>
+              <w:noProof/>
+              <w:webHidden/>
+            </w:rPr>
+            <w:fldChar w:fldCharType="end"/>
+          </w:r>
+          <w:r>
+            <w:rPr>
+              <w:rStyle w:val="Hipervnculo"/>
+              <w:noProof/>
+            </w:rPr>
+            <w:fldChar w:fldCharType="end"/>
+          </w:r>
+        </w:p>
+        <w:p>
+          <w:pPr>
+            <w:pStyle w:val="TDC2"/>
+            <w:rPr>
+              <w:rFonts w:eastAsiaTheme="minorEastAsia"/>
+              <w:i w:val="0"/>
+              <w:iCs w:val="0"/>
+              <w:noProof/>
+              <w:sz w:val="22"/>
+              <w:szCs w:val="22"/>
+              <w:lang w:val="es-AR" w:eastAsia="es-AR"/>
+            </w:rPr>
+          </w:pPr>
+          <w:hyperlink w:anchor="_Toc46599945" w:history="1">
             <w:r>
               <w:rPr>
                 <w:rStyle w:val="Hipervnculo"/>
                 <w:noProof/>
               </w:rPr>
-              <w:t>Introducción</w:t>
+              <w:t>Propósito</w:t>
             </w:r>
             <w:r>
               <w:rPr>
@@ -638,7 +765,78 @@
                 <w:noProof/>
                 <w:webHidden/>
               </w:rPr>
-              <w:instrText xml:space="preserve"> PAGEREF _Toc43151731 \h </w:instrText>
+              <w:instrText xml:space="preserve"> PAGEREF _Toc46599945 \h </w:instrText>
+            </w:r>
+            <w:r>
+              <w:rPr>
+                <w:noProof/>
+                <w:webHidden/>
+              </w:rPr>
+            </w:r>
+            <w:r>
+              <w:rPr>
+                <w:noProof/>
+                <w:webHidden/>
+              </w:rPr>
+              <w:fldChar w:fldCharType="separate"/>
+            </w:r>
+            <w:r>
+              <w:rPr>
+                <w:noProof/>
+                <w:webHidden/>
+              </w:rPr>
+              <w:t>4</w:t>
+            </w:r>
+            <w:r>
+              <w:rPr>
+                <w:noProof/>
+                <w:webHidden/>
+              </w:rPr>
+              <w:fldChar w:fldCharType="end"/>
+            </w:r>
+          </w:hyperlink>
+        </w:p>
+        <w:p>
+          <w:pPr>
+            <w:pStyle w:val="TDC1"/>
+            <w:rPr>
+              <w:rFonts w:eastAsiaTheme="minorEastAsia"/>
+              <w:b w:val="0"/>
+              <w:bCs w:val="0"/>
+              <w:noProof/>
+              <w:sz w:val="22"/>
+              <w:szCs w:val="22"/>
+              <w:lang w:val="es-AR" w:eastAsia="es-AR"/>
+            </w:rPr>
+          </w:pPr>
+          <w:hyperlink w:anchor="_Toc46599946" w:history="1">
+            <w:r>
+              <w:rPr>
+                <w:rStyle w:val="Hipervnculo"/>
+                <w:noProof/>
+              </w:rPr>
+              <w:t>Objetivos</w:t>
+            </w:r>
+            <w:r>
+              <w:rPr>
+                <w:noProof/>
+                <w:webHidden/>
+              </w:rPr>
+              <w:tab/>
+            </w:r>
+            <w:r>
+              <w:rPr>
+                <w:noProof/>
+                <w:webHidden/>
+              </w:rPr>
+              <w:fldChar w:fldCharType="begin"/>
+            </w:r>
+            <w:r>
+              <w:rPr>
+                <w:noProof/>
+                <w:webHidden/>
+              </w:rPr>
+              <w:instrText xml:space="preserve"> PAGEREF _Toc46599946 \h </w:instrText>
             </w:r>
             <w:r>
               <w:rPr>
@@ -682,13 +880,13 @@
               <w:lang w:val="es-AR" w:eastAsia="es-AR"/>
             </w:rPr>
           </w:pPr>
-          <w:hyperlink w:anchor="_Toc43151732" w:history="1">
+          <w:hyperlink w:anchor="_Toc46599947" w:history="1">
             <w:r>
               <w:rPr>
                 <w:rStyle w:val="Hipervnculo"/>
                 <w:noProof/>
               </w:rPr>
-              <w:t>Propósito</w:t>
+              <w:t>Criterios de Evaluación</w:t>
             </w:r>
             <w:r>
               <w:rPr>
@@ -709,7 +907,7 @@
                 <w:noProof/>
                 <w:webHidden/>
               </w:rPr>
-              <w:instrText xml:space="preserve"> PAGEREF _Toc43151732 \h </w:instrText>
+              <w:instrText xml:space="preserve"> PAGEREF _Toc46599947 \h </w:instrText>
             </w:r>
             <w:r>
               <w:rPr>
@@ -753,13 +951,13 @@
               <w:lang w:val="es-AR" w:eastAsia="es-AR"/>
             </w:rPr>
           </w:pPr>
-          <w:hyperlink w:anchor="_Toc43151733" w:history="1">
+          <w:hyperlink w:anchor="_Toc46599948" w:history="1">
             <w:r>
               <w:rPr>
                 <w:rStyle w:val="Hipervnculo"/>
                 <w:noProof/>
               </w:rPr>
-              <w:t>Objetivos</w:t>
+              <w:t>Planificación</w:t>
             </w:r>
             <w:r>
               <w:rPr>
@@ -780,78 +978,7 @@
                 <w:noProof/>
                 <w:webHidden/>
               </w:rPr>
-              <w:instrText xml:space="preserve"> PAGEREF _Toc43151733 \h </w:instrText>
-            </w:r>
-            <w:r>
-              <w:rPr>
-                <w:noProof/>
-                <w:webHidden/>
-              </w:rPr>
-            </w:r>
-            <w:r>
-              <w:rPr>
-                <w:noProof/>
-                <w:webHidden/>
-              </w:rPr>
-              <w:fldChar w:fldCharType="separate"/>
-            </w:r>
-            <w:r>
-              <w:rPr>
-                <w:noProof/>
-                <w:webHidden/>
-              </w:rPr>
-              <w:t>4</w:t>
-            </w:r>
-            <w:r>
-              <w:rPr>
-                <w:noProof/>
-                <w:webHidden/>
-              </w:rPr>
-              <w:fldChar w:fldCharType="end"/>
-            </w:r>
-          </w:hyperlink>
-        </w:p>
-        <w:p>
-          <w:pPr>
-            <w:pStyle w:val="TDC2"/>
-            <w:rPr>
-              <w:rFonts w:eastAsiaTheme="minorEastAsia"/>
-              <w:i w:val="0"/>
-              <w:iCs w:val="0"/>
-              <w:noProof/>
-              <w:sz w:val="22"/>
-              <w:szCs w:val="22"/>
-              <w:lang w:val="es-AR" w:eastAsia="es-AR"/>
-            </w:rPr>
-          </w:pPr>
-          <w:hyperlink w:anchor="_Toc43151734" w:history="1">
-            <w:r>
-              <w:rPr>
-                <w:rStyle w:val="Hipervnculo"/>
-                <w:noProof/>
-              </w:rPr>
-              <w:t>Criterios de Evaluación</w:t>
-            </w:r>
-            <w:r>
-              <w:rPr>
-                <w:noProof/>
-                <w:webHidden/>
-              </w:rPr>
-              <w:tab/>
-            </w:r>
-            <w:r>
-              <w:rPr>
-                <w:noProof/>
-                <w:webHidden/>
-              </w:rPr>
-              <w:fldChar w:fldCharType="begin"/>
-            </w:r>
-            <w:r>
-              <w:rPr>
-                <w:noProof/>
-                <w:webHidden/>
-              </w:rPr>
-              <w:instrText xml:space="preserve"> PAGEREF _Toc43151734 \h </w:instrText>
+              <w:instrText xml:space="preserve"> PAGEREF _Toc46599948 \h </w:instrText>
             </w:r>
             <w:r>
               <w:rPr>
@@ -895,13 +1022,13 @@
               <w:lang w:val="es-AR" w:eastAsia="es-AR"/>
             </w:rPr>
           </w:pPr>
-          <w:hyperlink w:anchor="_Toc43151735" w:history="1">
+          <w:hyperlink w:anchor="_Toc46599949" w:history="1">
             <w:r>
               <w:rPr>
                 <w:rStyle w:val="Hipervnculo"/>
                 <w:noProof/>
               </w:rPr>
-              <w:t>Planificación</w:t>
+              <w:t>Recursos</w:t>
             </w:r>
             <w:r>
               <w:rPr>
@@ -922,7 +1049,7 @@
                 <w:noProof/>
                 <w:webHidden/>
               </w:rPr>
-              <w:instrText xml:space="preserve"> PAGEREF _Toc43151735 \h </w:instrText>
+              <w:instrText xml:space="preserve"> PAGEREF _Toc46599949 \h </w:instrText>
             </w:r>
             <w:r>
               <w:rPr>
@@ -942,7 +1069,7 @@
                 <w:noProof/>
                 <w:webHidden/>
               </w:rPr>
-              <w:t>4</w:t>
+              <w:t>6</w:t>
             </w:r>
             <w:r>
               <w:rPr>
@@ -966,13 +1093,13 @@
               <w:lang w:val="es-AR" w:eastAsia="es-AR"/>
             </w:rPr>
           </w:pPr>
-          <w:hyperlink w:anchor="_Toc43151736" w:history="1">
+          <w:hyperlink w:anchor="_Toc46599950" w:history="1">
             <w:r>
               <w:rPr>
                 <w:rStyle w:val="Hipervnculo"/>
                 <w:noProof/>
               </w:rPr>
-              <w:t>Recursos</w:t>
+              <w:t>Evaluación 23/07/2020</w:t>
             </w:r>
             <w:r>
               <w:rPr>
@@ -993,7 +1120,7 @@
                 <w:noProof/>
                 <w:webHidden/>
               </w:rPr>
-              <w:instrText xml:space="preserve"> PAGEREF _Toc43151736 \h </w:instrText>
+              <w:instrText xml:space="preserve"> PAGEREF _Toc46599950 \h </w:instrText>
             </w:r>
             <w:r>
               <w:rPr>
@@ -1037,13 +1164,13 @@
               <w:lang w:val="es-AR" w:eastAsia="es-AR"/>
             </w:rPr>
           </w:pPr>
-          <w:hyperlink w:anchor="_Toc43151737" w:history="1">
+          <w:hyperlink w:anchor="_Toc46599951" w:history="1">
             <w:r>
               <w:rPr>
                 <w:rStyle w:val="Hipervnculo"/>
                 <w:noProof/>
               </w:rPr>
-              <w:t>Evaluación 05/07/2020</w:t>
+              <w:t>Conclusión</w:t>
             </w:r>
             <w:r>
               <w:rPr>
@@ -1064,78 +1191,7 @@
                 <w:noProof/>
                 <w:webHidden/>
               </w:rPr>
-              <w:instrText xml:space="preserve"> PAGEREF _Toc43151737 \h </w:instrText>
-            </w:r>
-            <w:r>
-              <w:rPr>
-                <w:noProof/>
-                <w:webHidden/>
-              </w:rPr>
-            </w:r>
-            <w:r>
-              <w:rPr>
-                <w:noProof/>
-                <w:webHidden/>
-              </w:rPr>
-              <w:fldChar w:fldCharType="separate"/>
-            </w:r>
-            <w:r>
-              <w:rPr>
-                <w:noProof/>
-                <w:webHidden/>
-              </w:rPr>
-              <w:t>6</w:t>
-            </w:r>
-            <w:r>
-              <w:rPr>
-                <w:noProof/>
-                <w:webHidden/>
-              </w:rPr>
-              <w:fldChar w:fldCharType="end"/>
-            </w:r>
-          </w:hyperlink>
-        </w:p>
-        <w:p>
-          <w:pPr>
-            <w:pStyle w:val="TDC1"/>
-            <w:rPr>
-              <w:rFonts w:eastAsiaTheme="minorEastAsia"/>
-              <w:b w:val="0"/>
-              <w:bCs w:val="0"/>
-              <w:noProof/>
-              <w:sz w:val="22"/>
-              <w:szCs w:val="22"/>
-              <w:lang w:val="es-AR" w:eastAsia="es-AR"/>
-            </w:rPr>
-          </w:pPr>
-          <w:hyperlink w:anchor="_Toc43151738" w:history="1">
-            <w:r>
-              <w:rPr>
-                <w:rStyle w:val="Hipervnculo"/>
-                <w:noProof/>
-              </w:rPr>
-              <w:t>Conclusión</w:t>
-            </w:r>
-            <w:r>
-              <w:rPr>
-                <w:noProof/>
-                <w:webHidden/>
-              </w:rPr>
-              <w:tab/>
-            </w:r>
-            <w:r>
-              <w:rPr>
-                <w:noProof/>
-                <w:webHidden/>
-              </w:rPr>
-              <w:fldChar w:fldCharType="begin"/>
-            </w:r>
-            <w:r>
-              <w:rPr>
-                <w:noProof/>
-                <w:webHidden/>
-              </w:rPr>
-              <w:instrText xml:space="preserve"> PAGEREF _Toc43151738 \h </w:instrText>
+              <w:instrText xml:space="preserve"> PAGEREF _Toc46599951 \h </w:instrText>
             </w:r>
             <w:r>
               <w:rPr>
@@ -1215,25 +1271,25 @@
       <w:pPr>
         <w:pStyle w:val="PSI-Ttulo1"/>
       </w:pPr>
-      <w:bookmarkStart w:id="0" w:name="_Toc524289893"/>
-      <w:bookmarkStart w:id="1" w:name="_Toc43151731"/>
+      <w:bookmarkStart w:id="1" w:name="_Toc524289893"/>
+      <w:bookmarkStart w:id="2" w:name="_Toc46599944"/>
       <w:r>
         <w:t>Introducción</w:t>
       </w:r>
-      <w:bookmarkEnd w:id="0"/>
       <w:bookmarkEnd w:id="1"/>
+      <w:bookmarkEnd w:id="2"/>
     </w:p>
     <w:p>
       <w:pPr>
         <w:pStyle w:val="PSI-Ttulo2"/>
       </w:pPr>
-      <w:bookmarkStart w:id="2" w:name="_Toc524289894"/>
-      <w:bookmarkStart w:id="3" w:name="_Toc43151732"/>
+      <w:bookmarkStart w:id="3" w:name="_Toc524289894"/>
+      <w:bookmarkStart w:id="4" w:name="_Toc46599945"/>
       <w:r>
         <w:t>Propósito</w:t>
       </w:r>
-      <w:bookmarkEnd w:id="2"/>
       <w:bookmarkEnd w:id="3"/>
+      <w:bookmarkEnd w:id="4"/>
     </w:p>
     <w:p>
       <w:pPr>
@@ -1248,25 +1304,25 @@
       <w:pPr>
         <w:pStyle w:val="PSI-Ttulo1"/>
       </w:pPr>
-      <w:bookmarkStart w:id="4" w:name="_Toc524289896"/>
-      <w:bookmarkStart w:id="5" w:name="_Toc43151733"/>
+      <w:bookmarkStart w:id="5" w:name="_Toc524289896"/>
+      <w:bookmarkStart w:id="6" w:name="_Toc46599946"/>
       <w:r>
         <w:t>Objetivos</w:t>
       </w:r>
-      <w:bookmarkEnd w:id="4"/>
       <w:bookmarkEnd w:id="5"/>
+      <w:bookmarkEnd w:id="6"/>
     </w:p>
     <w:p>
       <w:pPr>
         <w:pStyle w:val="PSI-Ttulo2"/>
       </w:pPr>
-      <w:bookmarkStart w:id="6" w:name="_Toc524289897"/>
-      <w:bookmarkStart w:id="7" w:name="_Toc43151734"/>
+      <w:bookmarkStart w:id="7" w:name="_Toc524289897"/>
+      <w:bookmarkStart w:id="8" w:name="_Toc46599947"/>
       <w:r>
         <w:t>Criterios de Evaluación</w:t>
       </w:r>
-      <w:bookmarkEnd w:id="6"/>
       <w:bookmarkEnd w:id="7"/>
+      <w:bookmarkEnd w:id="8"/>
     </w:p>
     <w:p>
       <w:pPr>
@@ -1301,13 +1357,13 @@
       <w:pPr>
         <w:pStyle w:val="PSI-Ttulo1"/>
       </w:pPr>
-      <w:bookmarkStart w:id="8" w:name="_Toc524289898"/>
-      <w:bookmarkStart w:id="9" w:name="_Toc43151735"/>
+      <w:bookmarkStart w:id="9" w:name="_Toc524289898"/>
+      <w:bookmarkStart w:id="10" w:name="_Toc46599948"/>
       <w:r>
         <w:t>Planificación</w:t>
       </w:r>
-      <w:bookmarkEnd w:id="8"/>
       <w:bookmarkEnd w:id="9"/>
+      <w:bookmarkEnd w:id="10"/>
     </w:p>
     <w:p>
       <w:pPr>
@@ -1795,8 +1851,6 @@
       <w:r>
         <w:t>. La idea es al menos poder crear una aplicación funcional en Android que se conecte a la BD para esta etapa.</w:t>
       </w:r>
-      <w:bookmarkStart w:id="10" w:name="_GoBack"/>
-      <w:bookmarkEnd w:id="10"/>
     </w:p>
     <w:p>
       <w:pPr>
@@ -1821,7 +1875,7 @@
         <w:t>decimo</w:t>
       </w:r>
       <w:r>
-        <w:t>tercera</w:t>
+        <w:t>cuarta</w:t>
       </w:r>
       <w:r>
         <w:t xml:space="preserve"> </w:t>
@@ -1848,7 +1902,7 @@
       <w:pPr>
         <w:pStyle w:val="PSI-Ttulo1"/>
       </w:pPr>
-      <w:bookmarkStart w:id="11" w:name="_Toc43151736"/>
+      <w:bookmarkStart w:id="11" w:name="_Toc46599949"/>
       <w:r>
         <w:lastRenderedPageBreak/>
         <w:t>Recursos</w:t>
@@ -1884,7 +1938,15 @@
         <w:pStyle w:val="PSI-Normal"/>
       </w:pPr>
       <w:r>
-        <w:t>Los tres integrantes de VASPA Team tienen computadoras con acceso a internet y capacidades de hardware suficientes para soportar la programación y el procesamiento del proyecto.</w:t>
+        <w:t xml:space="preserve">Los tres integrantes de VASPA </w:t>
+      </w:r>
+      <w:proofErr w:type="spellStart"/>
+      <w:r>
+        <w:t>Team</w:t>
+      </w:r>
+      <w:proofErr w:type="spellEnd"/>
+      <w:r>
+        <w:t xml:space="preserve"> tienen computadoras con acceso a internet y capacidades de hardware suficientes para soportar la programación y el procesamiento del proyecto.</w:t>
       </w:r>
     </w:p>
     <w:p>
@@ -1896,7 +1958,7 @@
       <w:pPr>
         <w:pStyle w:val="PSI-Ttulo1"/>
       </w:pPr>
-      <w:bookmarkStart w:id="12" w:name="_Toc43151737"/>
+      <w:bookmarkStart w:id="12" w:name="_Toc46599950"/>
       <w:r>
         <w:t>Evaluación</w:t>
       </w:r>
@@ -1904,7 +1966,7 @@
         <w:t xml:space="preserve"> </w:t>
       </w:r>
       <w:r>
-        <w:t>20</w:t>
+        <w:t>23</w:t>
       </w:r>
       <w:r>
         <w:t>/0</w:t>
@@ -1921,7 +1983,7 @@
       <w:pPr>
         <w:pStyle w:val="PSI-Ttulo1"/>
       </w:pPr>
-      <w:bookmarkStart w:id="13" w:name="_Toc43151738"/>
+      <w:bookmarkStart w:id="13" w:name="_Toc46599951"/>
       <w:r>
         <w:t>Conclusión</w:t>
       </w:r>
@@ -1946,6 +2008,29 @@
           <w:numId w:val="32"/>
         </w:numPr>
       </w:pPr>
+      <w:r>
+        <w:t xml:space="preserve">Capacitación </w:t>
+      </w:r>
+      <w:proofErr w:type="spellStart"/>
+      <w:r>
+        <w:t>Ionic</w:t>
+      </w:r>
+      <w:proofErr w:type="spellEnd"/>
+      <w:r>
+        <w:t>: se tuvo un inconveniente con la plataforma de descarga y no se pudieron realizar grandes avances. La capacitación se realizará en YouTube ya que no hay cursos gratuitos en línea.</w:t>
+      </w:r>
+    </w:p>
+    <w:p>
+      <w:pPr>
+        <w:pStyle w:val="Prrafodelista"/>
+        <w:numPr>
+          <w:ilvl w:val="0"/>
+          <w:numId w:val="32"/>
+        </w:numPr>
+      </w:pPr>
+      <w:r>
+        <w:t>Si bien se ha diseñado el informe gerencial, no se han hecho grandes avances en la implementación.</w:t>
+      </w:r>
     </w:p>
     <w:p/>
     <w:p>
@@ -2020,8 +2105,16 @@
           <w:rPr>
             <w:lang w:val="es-AR"/>
           </w:rPr>
-          <w:t>VASPA Team</w:t>
+          <w:t xml:space="preserve">VASPA </w:t>
         </w:r>
+        <w:proofErr w:type="spellStart"/>
+        <w:r>
+          <w:rPr>
+            <w:lang w:val="es-AR"/>
+          </w:rPr>
+          <w:t>Team</w:t>
+        </w:r>
+        <w:proofErr w:type="spellEnd"/>
       </w:sdtContent>
     </w:sdt>
     <w:r>
@@ -2106,7 +2199,7 @@
             <w:rFonts w:asciiTheme="majorHAnsi" w:hAnsiTheme="majorHAnsi" w:cstheme="majorHAnsi"/>
             <w:noProof/>
           </w:rPr>
-          <w:t>6</w:t>
+          <w:t>4</w:t>
         </w:r>
         <w:r>
           <w:rPr>
@@ -7911,7 +8004,7 @@
 </file>
 
 <file path=customXml/itemProps2.xml><?xml version="1.0" encoding="utf-8"?>
-<ds:datastoreItem xmlns:ds="http://schemas.openxmlformats.org/officeDocument/2006/customXml" ds:itemID="{4D0AE2F4-07D5-4A1A-94CF-136811D26C59}">
+<ds:datastoreItem xmlns:ds="http://schemas.openxmlformats.org/officeDocument/2006/customXml" ds:itemID="{F6ADBF1C-EBBE-4533-8A2D-532F5DFB4482}">
   <ds:schemaRefs>
     <ds:schemaRef ds:uri="http://schemas.openxmlformats.org/officeDocument/2006/bibliography"/>
   </ds:schemaRefs>

</xml_diff>